<commit_message>
aggiunti diagrammi use case
</commit_message>
<xml_diff>
--- a/analisi dei requisiti/ANALISI DEI REQUISITI DEL PROGETTO - V3.docx
+++ b/analisi dei requisiti/ANALISI DEI REQUISITI DEL PROGETTO - V3.docx
@@ -1,6 +1,6 @@
 
 <file path=word/document.xml><?xml version="1.0" encoding="utf-8"?>
-<w:document xmlns:wpc="http://schemas.microsoft.com/office/word/2010/wordprocessingCanvas" xmlns:cx="http://schemas.microsoft.com/office/drawing/2014/chartex" xmlns:cx1="http://schemas.microsoft.com/office/drawing/2015/9/8/chartex" xmlns:cx2="http://schemas.microsoft.com/office/drawing/2015/10/21/chartex" xmlns:cx3="http://schemas.microsoft.com/office/drawing/2016/5/9/chartex" xmlns:cx4="http://schemas.microsoft.com/office/drawing/2016/5/10/chartex" xmlns:cx5="http://schemas.microsoft.com/office/drawing/2016/5/11/chartex" xmlns:cx6="http://schemas.microsoft.com/office/drawing/2016/5/12/chartex" xmlns:cx7="http://schemas.microsoft.com/office/drawing/2016/5/13/chartex" xmlns:cx8="http://schemas.microsoft.com/office/drawing/2016/5/14/chartex" xmlns:mc="http://schemas.openxmlformats.org/markup-compatibility/2006" xmlns:aink="http://schemas.microsoft.com/office/drawing/2016/ink" xmlns:am3d="http://schemas.microsoft.com/office/drawing/2017/model3d" xmlns:o="urn:schemas-microsoft-com:office:office" xmlns:r="http://schemas.openxmlformats.org/officeDocument/2006/relationships" xmlns:m="http://schemas.openxmlformats.org/officeDocument/2006/math" xmlns:v="urn:schemas-microsoft-com:vml" xmlns:wp14="http://schemas.microsoft.com/office/word/2010/wordprocessingDrawing" xmlns:wp="http://schemas.openxmlformats.org/drawingml/2006/wordprocessingDrawing" xmlns:w10="urn:schemas-microsoft-com:office:word" xmlns:w="http://schemas.openxmlformats.org/wordprocessingml/2006/main" xmlns:w14="http://schemas.microsoft.com/office/word/2010/wordml" xmlns:w15="http://schemas.microsoft.com/office/word/2012/wordml" xmlns:w16cid="http://schemas.microsoft.com/office/word/2016/wordml/cid" xmlns:w16se="http://schemas.microsoft.com/office/word/2015/wordml/symex" xmlns:wpg="http://schemas.microsoft.com/office/word/2010/wordprocessingGroup" xmlns:wpi="http://schemas.microsoft.com/office/word/2010/wordprocessingInk" xmlns:wne="http://schemas.microsoft.com/office/word/2006/wordml" xmlns:wps="http://schemas.microsoft.com/office/word/2010/wordprocessingShape" mc:Ignorable="w14 w15 w16se w16cid wp14">
+<w:document xmlns:wpc="http://schemas.microsoft.com/office/word/2010/wordprocessingCanvas" xmlns:cx="http://schemas.microsoft.com/office/drawing/2014/chartex" xmlns:cx1="http://schemas.microsoft.com/office/drawing/2015/9/8/chartex" xmlns:cx2="http://schemas.microsoft.com/office/drawing/2015/10/21/chartex" xmlns:cx3="http://schemas.microsoft.com/office/drawing/2016/5/9/chartex" xmlns:cx4="http://schemas.microsoft.com/office/drawing/2016/5/10/chartex" xmlns:cx5="http://schemas.microsoft.com/office/drawing/2016/5/11/chartex" xmlns:cx6="http://schemas.microsoft.com/office/drawing/2016/5/12/chartex" xmlns:cx7="http://schemas.microsoft.com/office/drawing/2016/5/13/chartex" xmlns:cx8="http://schemas.microsoft.com/office/drawing/2016/5/14/chartex" xmlns:mc="http://schemas.openxmlformats.org/markup-compatibility/2006" xmlns:aink="http://schemas.microsoft.com/office/drawing/2016/ink" xmlns:am3d="http://schemas.microsoft.com/office/drawing/2017/model3d" xmlns:o="urn:schemas-microsoft-com:office:office" xmlns:oel="http://schemas.microsoft.com/office/2019/extlst" xmlns:r="http://schemas.openxmlformats.org/officeDocument/2006/relationships" xmlns:m="http://schemas.openxmlformats.org/officeDocument/2006/math" xmlns:v="urn:schemas-microsoft-com:vml" xmlns:wp14="http://schemas.microsoft.com/office/word/2010/wordprocessingDrawing" xmlns:wp="http://schemas.openxmlformats.org/drawingml/2006/wordprocessingDrawing" xmlns:w10="urn:schemas-microsoft-com:office:word" xmlns:w="http://schemas.openxmlformats.org/wordprocessingml/2006/main" xmlns:w14="http://schemas.microsoft.com/office/word/2010/wordml" xmlns:w15="http://schemas.microsoft.com/office/word/2012/wordml" xmlns:w16cex="http://schemas.microsoft.com/office/word/2018/wordml/cex" xmlns:w16cid="http://schemas.microsoft.com/office/word/2016/wordml/cid" xmlns:w16="http://schemas.microsoft.com/office/word/2018/wordml" xmlns:w16sdtdh="http://schemas.microsoft.com/office/word/2020/wordml/sdtdatahash" xmlns:w16se="http://schemas.microsoft.com/office/word/2015/wordml/symex" xmlns:wpg="http://schemas.microsoft.com/office/word/2010/wordprocessingGroup" xmlns:wpi="http://schemas.microsoft.com/office/word/2010/wordprocessingInk" xmlns:wne="http://schemas.microsoft.com/office/word/2006/wordml" xmlns:wps="http://schemas.microsoft.com/office/word/2010/wordprocessingShape" mc:Ignorable="w14 w15 w16se w16cid w16 w16cex w16sdtdh wp14">
   <w:body>
     <w:p>
       <w:pPr>
@@ -1268,15 +1268,7 @@
         <w:pStyle w:val="Paragrafoelenco"/>
       </w:pPr>
       <w:r>
-        <w:t xml:space="preserve">· Stima dei tempi con produzione di diagrammi di </w:t>
-      </w:r>
-      <w:proofErr w:type="spellStart"/>
-      <w:r>
-        <w:t>Gantt</w:t>
-      </w:r>
-      <w:proofErr w:type="spellEnd"/>
-      <w:r>
-        <w:t>.</w:t>
+        <w:t>· Stima dei tempi con produzione di diagrammi di Gantt.</w:t>
       </w:r>
     </w:p>
     <w:p>
@@ -1314,15 +1306,7 @@
         <w:pStyle w:val="Paragrafoelenco"/>
       </w:pPr>
       <w:r>
-        <w:t xml:space="preserve">· Condivisione dell'idea progettuale tramite sketch a mano o </w:t>
-      </w:r>
-      <w:proofErr w:type="spellStart"/>
-      <w:r>
-        <w:t>mock</w:t>
-      </w:r>
-      <w:proofErr w:type="spellEnd"/>
-      <w:r>
-        <w:t>-up.</w:t>
+        <w:t>· Condivisione dell'idea progettuale tramite sketch a mano o mock-up.</w:t>
       </w:r>
     </w:p>
     <w:p>
@@ -1721,8 +1705,91 @@
         </w:rPr>
         <w:t>DIAGRAMMI UML:</w:t>
       </w:r>
-      <w:bookmarkStart w:id="0" w:name="_GoBack"/>
-      <w:bookmarkEnd w:id="0"/>
+    </w:p>
+    <w:p>
+      <w:pPr>
+        <w:rPr>
+          <w:b/>
+          <w:bCs/>
+          <w:sz w:val="40"/>
+          <w:szCs w:val="40"/>
+        </w:rPr>
+      </w:pPr>
+    </w:p>
+    <w:p>
+      <w:pPr>
+        <w:rPr>
+          <w:b/>
+          <w:bCs/>
+          <w:sz w:val="40"/>
+          <w:szCs w:val="40"/>
+        </w:rPr>
+      </w:pPr>
+    </w:p>
+    <w:p>
+      <w:pPr>
+        <w:rPr>
+          <w:b/>
+          <w:bCs/>
+          <w:sz w:val="40"/>
+          <w:szCs w:val="40"/>
+        </w:rPr>
+      </w:pPr>
+    </w:p>
+    <w:p>
+      <w:pPr>
+        <w:rPr>
+          <w:b/>
+          <w:bCs/>
+          <w:sz w:val="40"/>
+          <w:szCs w:val="40"/>
+        </w:rPr>
+      </w:pPr>
+    </w:p>
+    <w:p>
+      <w:pPr>
+        <w:rPr>
+          <w:b/>
+          <w:bCs/>
+          <w:sz w:val="40"/>
+          <w:szCs w:val="40"/>
+        </w:rPr>
+      </w:pPr>
+    </w:p>
+    <w:p>
+      <w:pPr>
+        <w:rPr>
+          <w:b/>
+          <w:bCs/>
+          <w:sz w:val="40"/>
+          <w:szCs w:val="40"/>
+        </w:rPr>
+      </w:pPr>
+    </w:p>
+    <w:p>
+      <w:pPr>
+        <w:rPr>
+          <w:b/>
+          <w:bCs/>
+        </w:rPr>
+      </w:pPr>
+      <w:r>
+        <w:rPr>
+          <w:b/>
+          <w:bCs/>
+          <w:sz w:val="40"/>
+          <w:szCs w:val="40"/>
+        </w:rPr>
+        <w:lastRenderedPageBreak/>
+        <w:tab/>
+      </w:r>
+      <w:r>
+        <w:rPr>
+          <w:b/>
+          <w:bCs/>
+        </w:rPr>
+        <w:t>SEQUENCE DIAGRAM</w:t>
+      </w:r>
     </w:p>
     <w:p>
       <w:pPr>
@@ -1735,10 +1802,10 @@
       <w:r>
         <w:rPr>
           <w:bCs/>
+          <w:noProof/>
           <w:sz w:val="24"/>
           <w:szCs w:val="40"/>
         </w:rPr>
-        <w:lastRenderedPageBreak/>
         <w:drawing>
           <wp:inline distT="0" distB="0" distL="0" distR="0" wp14:anchorId="38004F8C" wp14:editId="63C4CE7D">
             <wp:extent cx="4802588" cy="6485810"/>
@@ -1787,6 +1854,7 @@
       <w:r>
         <w:rPr>
           <w:bCs/>
+          <w:noProof/>
           <w:sz w:val="24"/>
           <w:szCs w:val="40"/>
         </w:rPr>
@@ -1839,6 +1907,7 @@
       <w:r>
         <w:rPr>
           <w:bCs/>
+          <w:noProof/>
           <w:sz w:val="24"/>
           <w:szCs w:val="40"/>
         </w:rPr>
@@ -1882,6 +1951,9 @@
     </w:p>
     <w:p>
       <w:r>
+        <w:rPr>
+          <w:noProof/>
+        </w:rPr>
         <w:lastRenderedPageBreak/>
         <w:drawing>
           <wp:inline distT="0" distB="0" distL="0" distR="0" wp14:anchorId="3F30EF76" wp14:editId="4C676E31">
@@ -1929,6 +2001,7 @@
       </w:pPr>
       <w:r>
         <w:rPr>
+          <w:noProof/>
           <w:u w:val="single"/>
         </w:rPr>
         <w:lastRenderedPageBreak/>
@@ -1976,6 +2049,485 @@
         </w:drawing>
       </w:r>
     </w:p>
+    <w:p>
+      <w:pPr>
+        <w:rPr>
+          <w:b/>
+          <w:bCs/>
+        </w:rPr>
+      </w:pPr>
+      <w:r>
+        <w:rPr>
+          <w:b/>
+          <w:bCs/>
+        </w:rPr>
+        <w:t>USE CASE DIAGRAM</w:t>
+      </w:r>
+    </w:p>
+    <w:p>
+      <w:pPr>
+        <w:rPr>
+          <w:b/>
+          <w:bCs/>
+        </w:rPr>
+      </w:pPr>
+      <w:r>
+        <w:rPr>
+          <w:b/>
+          <w:bCs/>
+        </w:rPr>
+        <w:t>Generale:</w:t>
+      </w:r>
+    </w:p>
+    <w:p>
+      <w:pPr>
+        <w:rPr>
+          <w:b/>
+          <w:bCs/>
+        </w:rPr>
+      </w:pPr>
+      <w:r>
+        <w:rPr>
+          <w:b/>
+          <w:bCs/>
+          <w:noProof/>
+        </w:rPr>
+        <w:drawing>
+          <wp:inline distT="0" distB="0" distL="0" distR="0" wp14:anchorId="32C5C265" wp14:editId="02A487D0">
+            <wp:extent cx="6606318" cy="2006010"/>
+            <wp:effectExtent l="0" t="0" r="4445" b="0"/>
+            <wp:docPr id="1678992457" name="Immagine 1" descr="Immagine che contiene testo, diagramma, Carattere, linea&#10;&#10;Descrizione generata automaticamente"/>
+            <wp:cNvGraphicFramePr>
+              <a:graphicFrameLocks xmlns:a="http://schemas.openxmlformats.org/drawingml/2006/main" noChangeAspect="1"/>
+            </wp:cNvGraphicFramePr>
+            <a:graphic xmlns:a="http://schemas.openxmlformats.org/drawingml/2006/main">
+              <a:graphicData uri="http://schemas.openxmlformats.org/drawingml/2006/picture">
+                <pic:pic xmlns:pic="http://schemas.openxmlformats.org/drawingml/2006/picture">
+                  <pic:nvPicPr>
+                    <pic:cNvPr id="1678992457" name="Immagine 1" descr="Immagine che contiene testo, diagramma, Carattere, linea&#10;&#10;Descrizione generata automaticamente"/>
+                    <pic:cNvPicPr>
+                      <a:picLocks noChangeAspect="1" noChangeArrowheads="1"/>
+                    </pic:cNvPicPr>
+                  </pic:nvPicPr>
+                  <pic:blipFill>
+                    <a:blip r:embed="rId10">
+                      <a:extLst>
+                        <a:ext uri="{28A0092B-C50C-407E-A947-70E740481C1C}">
+                          <a14:useLocalDpi xmlns:a14="http://schemas.microsoft.com/office/drawing/2010/main" val="0"/>
+                        </a:ext>
+                      </a:extLst>
+                    </a:blip>
+                    <a:srcRect/>
+                    <a:stretch>
+                      <a:fillRect/>
+                    </a:stretch>
+                  </pic:blipFill>
+                  <pic:spPr bwMode="auto">
+                    <a:xfrm>
+                      <a:off x="0" y="0"/>
+                      <a:ext cx="6683991" cy="2029595"/>
+                    </a:xfrm>
+                    <a:prstGeom prst="rect">
+                      <a:avLst/>
+                    </a:prstGeom>
+                    <a:noFill/>
+                    <a:ln>
+                      <a:noFill/>
+                    </a:ln>
+                  </pic:spPr>
+                </pic:pic>
+              </a:graphicData>
+            </a:graphic>
+          </wp:inline>
+        </w:drawing>
+      </w:r>
+    </w:p>
+    <w:p>
+      <w:pPr>
+        <w:rPr>
+          <w:b/>
+        </w:rPr>
+      </w:pPr>
+    </w:p>
+    <w:p>
+      <w:pPr>
+        <w:rPr>
+          <w:b/>
+        </w:rPr>
+      </w:pPr>
+      <w:r>
+        <w:rPr>
+          <w:b/>
+        </w:rPr>
+        <w:lastRenderedPageBreak/>
+        <w:t>Apertura di un Ticket tramite Email:</w:t>
+      </w:r>
+    </w:p>
+    <w:p>
+      <w:pPr>
+        <w:rPr>
+          <w:b/>
+        </w:rPr>
+      </w:pPr>
+    </w:p>
+    <w:p>
+      <w:pPr>
+        <w:rPr>
+          <w:b/>
+          <w:bCs/>
+        </w:rPr>
+      </w:pPr>
+      <w:r>
+        <w:rPr>
+          <w:b/>
+          <w:bCs/>
+        </w:rPr>
+        <w:drawing>
+          <wp:inline distT="0" distB="0" distL="0" distR="0" wp14:anchorId="4B3DB8C7" wp14:editId="0FBE49A2">
+            <wp:extent cx="6332220" cy="1049020"/>
+            <wp:effectExtent l="0" t="0" r="0" b="0"/>
+            <wp:docPr id="333981708" name="Immagine 1" descr="Immagine che contiene testo, bianco, linea, diagramma&#10;&#10;Descrizione generata automaticamente"/>
+            <wp:cNvGraphicFramePr>
+              <a:graphicFrameLocks xmlns:a="http://schemas.openxmlformats.org/drawingml/2006/main" noChangeAspect="1"/>
+            </wp:cNvGraphicFramePr>
+            <a:graphic xmlns:a="http://schemas.openxmlformats.org/drawingml/2006/main">
+              <a:graphicData uri="http://schemas.openxmlformats.org/drawingml/2006/picture">
+                <pic:pic xmlns:pic="http://schemas.openxmlformats.org/drawingml/2006/picture">
+                  <pic:nvPicPr>
+                    <pic:cNvPr id="333981708" name="Immagine 1" descr="Immagine che contiene testo, bianco, linea, diagramma&#10;&#10;Descrizione generata automaticamente"/>
+                    <pic:cNvPicPr/>
+                  </pic:nvPicPr>
+                  <pic:blipFill>
+                    <a:blip r:embed="rId11"/>
+                    <a:stretch>
+                      <a:fillRect/>
+                    </a:stretch>
+                  </pic:blipFill>
+                  <pic:spPr>
+                    <a:xfrm>
+                      <a:off x="0" y="0"/>
+                      <a:ext cx="6332220" cy="1049020"/>
+                    </a:xfrm>
+                    <a:prstGeom prst="rect">
+                      <a:avLst/>
+                    </a:prstGeom>
+                  </pic:spPr>
+                </pic:pic>
+              </a:graphicData>
+            </a:graphic>
+          </wp:inline>
+        </w:drawing>
+      </w:r>
+    </w:p>
+    <w:p>
+      <w:pPr>
+        <w:rPr>
+          <w:b/>
+          <w:bCs/>
+        </w:rPr>
+      </w:pPr>
+    </w:p>
+    <w:p>
+      <w:pPr>
+        <w:rPr>
+          <w:b/>
+        </w:rPr>
+      </w:pPr>
+      <w:r>
+        <w:rPr>
+          <w:b/>
+        </w:rPr>
+        <w:t>Apertura di un Ticket da Parte di un Dipendente per un Cliente:</w:t>
+      </w:r>
+    </w:p>
+    <w:p>
+      <w:pPr>
+        <w:rPr>
+          <w:b/>
+          <w:bCs/>
+        </w:rPr>
+      </w:pPr>
+    </w:p>
+    <w:p>
+      <w:pPr>
+        <w:rPr>
+          <w:b/>
+          <w:bCs/>
+        </w:rPr>
+      </w:pPr>
+      <w:r>
+        <w:rPr>
+          <w:b/>
+          <w:bCs/>
+        </w:rPr>
+        <w:drawing>
+          <wp:inline distT="0" distB="0" distL="0" distR="0" wp14:anchorId="382C5EC1" wp14:editId="1102906B">
+            <wp:extent cx="6332220" cy="1336040"/>
+            <wp:effectExtent l="0" t="0" r="0" b="0"/>
+            <wp:docPr id="1527239329" name="Immagine 1" descr="Immagine che contiene testo, linea, diagramma, bianco&#10;&#10;Descrizione generata automaticamente"/>
+            <wp:cNvGraphicFramePr>
+              <a:graphicFrameLocks xmlns:a="http://schemas.openxmlformats.org/drawingml/2006/main" noChangeAspect="1"/>
+            </wp:cNvGraphicFramePr>
+            <a:graphic xmlns:a="http://schemas.openxmlformats.org/drawingml/2006/main">
+              <a:graphicData uri="http://schemas.openxmlformats.org/drawingml/2006/picture">
+                <pic:pic xmlns:pic="http://schemas.openxmlformats.org/drawingml/2006/picture">
+                  <pic:nvPicPr>
+                    <pic:cNvPr id="1527239329" name="Immagine 1" descr="Immagine che contiene testo, linea, diagramma, bianco&#10;&#10;Descrizione generata automaticamente"/>
+                    <pic:cNvPicPr/>
+                  </pic:nvPicPr>
+                  <pic:blipFill>
+                    <a:blip r:embed="rId12"/>
+                    <a:stretch>
+                      <a:fillRect/>
+                    </a:stretch>
+                  </pic:blipFill>
+                  <pic:spPr>
+                    <a:xfrm>
+                      <a:off x="0" y="0"/>
+                      <a:ext cx="6332220" cy="1336040"/>
+                    </a:xfrm>
+                    <a:prstGeom prst="rect">
+                      <a:avLst/>
+                    </a:prstGeom>
+                  </pic:spPr>
+                </pic:pic>
+              </a:graphicData>
+            </a:graphic>
+          </wp:inline>
+        </w:drawing>
+      </w:r>
+    </w:p>
+    <w:p>
+      <w:pPr>
+        <w:rPr>
+          <w:b/>
+        </w:rPr>
+      </w:pPr>
+      <w:r>
+        <w:rPr>
+          <w:b/>
+        </w:rPr>
+        <w:t>Categorizzazione dei Ticket:</w:t>
+      </w:r>
+    </w:p>
+    <w:p>
+      <w:pPr>
+        <w:rPr>
+          <w:b/>
+        </w:rPr>
+      </w:pPr>
+      <w:r>
+        <w:rPr>
+          <w:b/>
+        </w:rPr>
+        <w:drawing>
+          <wp:inline distT="0" distB="0" distL="0" distR="0" wp14:anchorId="060562BB" wp14:editId="7F3AA098">
+            <wp:extent cx="6332220" cy="926465"/>
+            <wp:effectExtent l="0" t="0" r="0" b="6985"/>
+            <wp:docPr id="1267204708" name="Immagine 1" descr="Immagine che contiene testo, bianco, linea&#10;&#10;Descrizione generata automaticamente"/>
+            <wp:cNvGraphicFramePr>
+              <a:graphicFrameLocks xmlns:a="http://schemas.openxmlformats.org/drawingml/2006/main" noChangeAspect="1"/>
+            </wp:cNvGraphicFramePr>
+            <a:graphic xmlns:a="http://schemas.openxmlformats.org/drawingml/2006/main">
+              <a:graphicData uri="http://schemas.openxmlformats.org/drawingml/2006/picture">
+                <pic:pic xmlns:pic="http://schemas.openxmlformats.org/drawingml/2006/picture">
+                  <pic:nvPicPr>
+                    <pic:cNvPr id="1267204708" name="Immagine 1" descr="Immagine che contiene testo, bianco, linea&#10;&#10;Descrizione generata automaticamente"/>
+                    <pic:cNvPicPr/>
+                  </pic:nvPicPr>
+                  <pic:blipFill>
+                    <a:blip r:embed="rId13"/>
+                    <a:stretch>
+                      <a:fillRect/>
+                    </a:stretch>
+                  </pic:blipFill>
+                  <pic:spPr>
+                    <a:xfrm>
+                      <a:off x="0" y="0"/>
+                      <a:ext cx="6332220" cy="926465"/>
+                    </a:xfrm>
+                    <a:prstGeom prst="rect">
+                      <a:avLst/>
+                    </a:prstGeom>
+                  </pic:spPr>
+                </pic:pic>
+              </a:graphicData>
+            </a:graphic>
+          </wp:inline>
+        </w:drawing>
+      </w:r>
+    </w:p>
+    <w:p>
+      <w:pPr>
+        <w:rPr>
+          <w:b/>
+        </w:rPr>
+      </w:pPr>
+      <w:r>
+        <w:rPr>
+          <w:b/>
+        </w:rPr>
+        <w:t>Monitoraggio dei Tempi di Risposta:</w:t>
+      </w:r>
+    </w:p>
+    <w:p>
+      <w:pPr>
+        <w:rPr>
+          <w:b/>
+        </w:rPr>
+      </w:pPr>
+      <w:r>
+        <w:rPr>
+          <w:b/>
+        </w:rPr>
+        <w:drawing>
+          <wp:inline distT="0" distB="0" distL="0" distR="0" wp14:anchorId="3C22057D" wp14:editId="71618937">
+            <wp:extent cx="6332220" cy="1162050"/>
+            <wp:effectExtent l="0" t="0" r="0" b="0"/>
+            <wp:docPr id="6476618" name="Immagine 1" descr="Immagine che contiene testo, linea, diagramma, bianco&#10;&#10;Descrizione generata automaticamente"/>
+            <wp:cNvGraphicFramePr>
+              <a:graphicFrameLocks xmlns:a="http://schemas.openxmlformats.org/drawingml/2006/main" noChangeAspect="1"/>
+            </wp:cNvGraphicFramePr>
+            <a:graphic xmlns:a="http://schemas.openxmlformats.org/drawingml/2006/main">
+              <a:graphicData uri="http://schemas.openxmlformats.org/drawingml/2006/picture">
+                <pic:pic xmlns:pic="http://schemas.openxmlformats.org/drawingml/2006/picture">
+                  <pic:nvPicPr>
+                    <pic:cNvPr id="6476618" name="Immagine 1" descr="Immagine che contiene testo, linea, diagramma, bianco&#10;&#10;Descrizione generata automaticamente"/>
+                    <pic:cNvPicPr/>
+                  </pic:nvPicPr>
+                  <pic:blipFill>
+                    <a:blip r:embed="rId14"/>
+                    <a:stretch>
+                      <a:fillRect/>
+                    </a:stretch>
+                  </pic:blipFill>
+                  <pic:spPr>
+                    <a:xfrm>
+                      <a:off x="0" y="0"/>
+                      <a:ext cx="6332220" cy="1162050"/>
+                    </a:xfrm>
+                    <a:prstGeom prst="rect">
+                      <a:avLst/>
+                    </a:prstGeom>
+                  </pic:spPr>
+                </pic:pic>
+              </a:graphicData>
+            </a:graphic>
+          </wp:inline>
+        </w:drawing>
+      </w:r>
+    </w:p>
+    <w:p>
+      <w:pPr>
+        <w:rPr>
+          <w:b/>
+        </w:rPr>
+      </w:pPr>
+    </w:p>
+    <w:p>
+      <w:pPr>
+        <w:rPr>
+          <w:b/>
+        </w:rPr>
+      </w:pPr>
+    </w:p>
+    <w:p>
+      <w:pPr>
+        <w:rPr>
+          <w:b/>
+        </w:rPr>
+      </w:pPr>
+    </w:p>
+    <w:p>
+      <w:pPr>
+        <w:rPr>
+          <w:b/>
+        </w:rPr>
+      </w:pPr>
+    </w:p>
+    <w:p>
+      <w:pPr>
+        <w:rPr>
+          <w:b/>
+        </w:rPr>
+      </w:pPr>
+    </w:p>
+    <w:p>
+      <w:pPr>
+        <w:rPr>
+          <w:b/>
+        </w:rPr>
+      </w:pPr>
+      <w:r>
+        <w:rPr>
+          <w:b/>
+        </w:rPr>
+        <w:lastRenderedPageBreak/>
+        <w:t>Notifiche di Stato:</w:t>
+      </w:r>
+    </w:p>
+    <w:p>
+      <w:pPr>
+        <w:rPr>
+          <w:b/>
+        </w:rPr>
+      </w:pPr>
+      <w:r>
+        <w:rPr>
+          <w:b/>
+        </w:rPr>
+        <w:drawing>
+          <wp:inline distT="0" distB="0" distL="0" distR="0" wp14:anchorId="77DA07C6" wp14:editId="6FB6FEE7">
+            <wp:extent cx="6332220" cy="1187450"/>
+            <wp:effectExtent l="0" t="0" r="0" b="0"/>
+            <wp:docPr id="1347260145" name="Immagine 1" descr="Immagine che contiene testo, linea, bianco, schermata&#10;&#10;Descrizione generata automaticamente"/>
+            <wp:cNvGraphicFramePr>
+              <a:graphicFrameLocks xmlns:a="http://schemas.openxmlformats.org/drawingml/2006/main" noChangeAspect="1"/>
+            </wp:cNvGraphicFramePr>
+            <a:graphic xmlns:a="http://schemas.openxmlformats.org/drawingml/2006/main">
+              <a:graphicData uri="http://schemas.openxmlformats.org/drawingml/2006/picture">
+                <pic:pic xmlns:pic="http://schemas.openxmlformats.org/drawingml/2006/picture">
+                  <pic:nvPicPr>
+                    <pic:cNvPr id="1347260145" name="Immagine 1" descr="Immagine che contiene testo, linea, bianco, schermata&#10;&#10;Descrizione generata automaticamente"/>
+                    <pic:cNvPicPr/>
+                  </pic:nvPicPr>
+                  <pic:blipFill>
+                    <a:blip r:embed="rId15"/>
+                    <a:stretch>
+                      <a:fillRect/>
+                    </a:stretch>
+                  </pic:blipFill>
+                  <pic:spPr>
+                    <a:xfrm>
+                      <a:off x="0" y="0"/>
+                      <a:ext cx="6332220" cy="1187450"/>
+                    </a:xfrm>
+                    <a:prstGeom prst="rect">
+                      <a:avLst/>
+                    </a:prstGeom>
+                  </pic:spPr>
+                </pic:pic>
+              </a:graphicData>
+            </a:graphic>
+          </wp:inline>
+        </w:drawing>
+      </w:r>
+    </w:p>
+    <w:p>
+      <w:pPr>
+        <w:rPr>
+          <w:b/>
+        </w:rPr>
+      </w:pPr>
+    </w:p>
+    <w:p>
+      <w:pPr>
+        <w:rPr>
+          <w:b/>
+          <w:bCs/>
+        </w:rPr>
+      </w:pPr>
+    </w:p>
     <w:sectPr>
       <w:pgSz w:w="12240" w:h="15840"/>
       <w:pgMar w:top="1417" w:right="1134" w:bottom="1134" w:left="1134" w:header="720" w:footer="720" w:gutter="0"/>
@@ -1987,7 +2539,7 @@
 </file>
 
 <file path=word/numbering.xml><?xml version="1.0" encoding="utf-8"?>
-<w:numbering xmlns:wpc="http://schemas.microsoft.com/office/word/2010/wordprocessingCanvas" xmlns:cx="http://schemas.microsoft.com/office/drawing/2014/chartex" xmlns:cx1="http://schemas.microsoft.com/office/drawing/2015/9/8/chartex" xmlns:cx2="http://schemas.microsoft.com/office/drawing/2015/10/21/chartex" xmlns:cx3="http://schemas.microsoft.com/office/drawing/2016/5/9/chartex" xmlns:cx4="http://schemas.microsoft.com/office/drawing/2016/5/10/chartex" xmlns:cx5="http://schemas.microsoft.com/office/drawing/2016/5/11/chartex" xmlns:cx6="http://schemas.microsoft.com/office/drawing/2016/5/12/chartex" xmlns:cx7="http://schemas.microsoft.com/office/drawing/2016/5/13/chartex" xmlns:cx8="http://schemas.microsoft.com/office/drawing/2016/5/14/chartex" xmlns:mc="http://schemas.openxmlformats.org/markup-compatibility/2006" xmlns:aink="http://schemas.microsoft.com/office/drawing/2016/ink" xmlns:am3d="http://schemas.microsoft.com/office/drawing/2017/model3d" xmlns:o="urn:schemas-microsoft-com:office:office" xmlns:r="http://schemas.openxmlformats.org/officeDocument/2006/relationships" xmlns:m="http://schemas.openxmlformats.org/officeDocument/2006/math" xmlns:v="urn:schemas-microsoft-com:vml" xmlns:wp14="http://schemas.microsoft.com/office/word/2010/wordprocessingDrawing" xmlns:wp="http://schemas.openxmlformats.org/drawingml/2006/wordprocessingDrawing" xmlns:w10="urn:schemas-microsoft-com:office:word" xmlns:w="http://schemas.openxmlformats.org/wordprocessingml/2006/main" xmlns:w14="http://schemas.microsoft.com/office/word/2010/wordml" xmlns:w15="http://schemas.microsoft.com/office/word/2012/wordml" xmlns:w16cid="http://schemas.microsoft.com/office/word/2016/wordml/cid" xmlns:w16se="http://schemas.microsoft.com/office/word/2015/wordml/symex" xmlns:wpg="http://schemas.microsoft.com/office/word/2010/wordprocessingGroup" xmlns:wpi="http://schemas.microsoft.com/office/word/2010/wordprocessingInk" xmlns:wne="http://schemas.microsoft.com/office/word/2006/wordml" xmlns:wps="http://schemas.microsoft.com/office/word/2010/wordprocessingShape" mc:Ignorable="w14 w15 w16se w16cid wp14">
+<w:numbering xmlns:wpc="http://schemas.microsoft.com/office/word/2010/wordprocessingCanvas" xmlns:cx="http://schemas.microsoft.com/office/drawing/2014/chartex" xmlns:cx1="http://schemas.microsoft.com/office/drawing/2015/9/8/chartex" xmlns:cx2="http://schemas.microsoft.com/office/drawing/2015/10/21/chartex" xmlns:cx3="http://schemas.microsoft.com/office/drawing/2016/5/9/chartex" xmlns:cx4="http://schemas.microsoft.com/office/drawing/2016/5/10/chartex" xmlns:cx5="http://schemas.microsoft.com/office/drawing/2016/5/11/chartex" xmlns:cx6="http://schemas.microsoft.com/office/drawing/2016/5/12/chartex" xmlns:cx7="http://schemas.microsoft.com/office/drawing/2016/5/13/chartex" xmlns:cx8="http://schemas.microsoft.com/office/drawing/2016/5/14/chartex" xmlns:mc="http://schemas.openxmlformats.org/markup-compatibility/2006" xmlns:aink="http://schemas.microsoft.com/office/drawing/2016/ink" xmlns:am3d="http://schemas.microsoft.com/office/drawing/2017/model3d" xmlns:o="urn:schemas-microsoft-com:office:office" xmlns:oel="http://schemas.microsoft.com/office/2019/extlst" xmlns:r="http://schemas.openxmlformats.org/officeDocument/2006/relationships" xmlns:m="http://schemas.openxmlformats.org/officeDocument/2006/math" xmlns:v="urn:schemas-microsoft-com:vml" xmlns:wp14="http://schemas.microsoft.com/office/word/2010/wordprocessingDrawing" xmlns:wp="http://schemas.openxmlformats.org/drawingml/2006/wordprocessingDrawing" xmlns:w10="urn:schemas-microsoft-com:office:word" xmlns:w="http://schemas.openxmlformats.org/wordprocessingml/2006/main" xmlns:w14="http://schemas.microsoft.com/office/word/2010/wordml" xmlns:w15="http://schemas.microsoft.com/office/word/2012/wordml" xmlns:w16cex="http://schemas.microsoft.com/office/word/2018/wordml/cex" xmlns:w16cid="http://schemas.microsoft.com/office/word/2016/wordml/cid" xmlns:w16="http://schemas.microsoft.com/office/word/2018/wordml" xmlns:w16sdtdh="http://schemas.microsoft.com/office/word/2020/wordml/sdtdatahash" xmlns:w16se="http://schemas.microsoft.com/office/word/2015/wordml/symex" xmlns:wpg="http://schemas.microsoft.com/office/word/2010/wordprocessingGroup" xmlns:wpi="http://schemas.microsoft.com/office/word/2010/wordprocessingInk" xmlns:wne="http://schemas.microsoft.com/office/word/2006/wordml" xmlns:wps="http://schemas.microsoft.com/office/word/2010/wordprocessingShape" mc:Ignorable="w14 w15 w16se w16cid w16 w16cex w16sdtdh wp14">
   <w:abstractNum w:abstractNumId="0" w15:restartNumberingAfterBreak="0">
     <w:nsid w:val="05943113"/>
     <w:multiLevelType w:val="multilevel"/>
@@ -5532,106 +6084,106 @@
       </w:pPr>
     </w:lvl>
   </w:abstractNum>
-  <w:num w:numId="1">
+  <w:num w:numId="1" w16cid:durableId="1837181638">
     <w:abstractNumId w:val="6"/>
   </w:num>
-  <w:num w:numId="2">
+  <w:num w:numId="2" w16cid:durableId="939533664">
     <w:abstractNumId w:val="32"/>
   </w:num>
-  <w:num w:numId="3">
+  <w:num w:numId="3" w16cid:durableId="1893999619">
     <w:abstractNumId w:val="5"/>
   </w:num>
-  <w:num w:numId="4">
+  <w:num w:numId="4" w16cid:durableId="1881815156">
     <w:abstractNumId w:val="18"/>
   </w:num>
-  <w:num w:numId="5">
+  <w:num w:numId="5" w16cid:durableId="292558710">
     <w:abstractNumId w:val="13"/>
   </w:num>
-  <w:num w:numId="6">
+  <w:num w:numId="6" w16cid:durableId="708919442">
     <w:abstractNumId w:val="7"/>
   </w:num>
-  <w:num w:numId="7">
+  <w:num w:numId="7" w16cid:durableId="112940486">
     <w:abstractNumId w:val="0"/>
   </w:num>
-  <w:num w:numId="8">
+  <w:num w:numId="8" w16cid:durableId="1248617187">
     <w:abstractNumId w:val="27"/>
   </w:num>
-  <w:num w:numId="9">
+  <w:num w:numId="9" w16cid:durableId="78523643">
     <w:abstractNumId w:val="22"/>
   </w:num>
-  <w:num w:numId="10">
+  <w:num w:numId="10" w16cid:durableId="42097941">
     <w:abstractNumId w:val="24"/>
   </w:num>
-  <w:num w:numId="11">
+  <w:num w:numId="11" w16cid:durableId="339696326">
     <w:abstractNumId w:val="4"/>
   </w:num>
-  <w:num w:numId="12">
+  <w:num w:numId="12" w16cid:durableId="332993504">
     <w:abstractNumId w:val="12"/>
   </w:num>
-  <w:num w:numId="13">
+  <w:num w:numId="13" w16cid:durableId="2125540722">
     <w:abstractNumId w:val="31"/>
   </w:num>
-  <w:num w:numId="14">
+  <w:num w:numId="14" w16cid:durableId="971910247">
     <w:abstractNumId w:val="2"/>
   </w:num>
-  <w:num w:numId="15">
+  <w:num w:numId="15" w16cid:durableId="29454713">
     <w:abstractNumId w:val="3"/>
   </w:num>
-  <w:num w:numId="16">
+  <w:num w:numId="16" w16cid:durableId="1774129977">
     <w:abstractNumId w:val="8"/>
   </w:num>
-  <w:num w:numId="17">
+  <w:num w:numId="17" w16cid:durableId="1296325839">
     <w:abstractNumId w:val="11"/>
   </w:num>
-  <w:num w:numId="18">
+  <w:num w:numId="18" w16cid:durableId="1474565752">
     <w:abstractNumId w:val="21"/>
   </w:num>
-  <w:num w:numId="19">
+  <w:num w:numId="19" w16cid:durableId="1029337272">
     <w:abstractNumId w:val="10"/>
   </w:num>
-  <w:num w:numId="20">
+  <w:num w:numId="20" w16cid:durableId="130751593">
     <w:abstractNumId w:val="30"/>
   </w:num>
-  <w:num w:numId="21">
+  <w:num w:numId="21" w16cid:durableId="1131677538">
     <w:abstractNumId w:val="23"/>
   </w:num>
-  <w:num w:numId="22">
+  <w:num w:numId="22" w16cid:durableId="1914779372">
     <w:abstractNumId w:val="20"/>
   </w:num>
-  <w:num w:numId="23">
+  <w:num w:numId="23" w16cid:durableId="1284116658">
     <w:abstractNumId w:val="15"/>
   </w:num>
-  <w:num w:numId="24">
+  <w:num w:numId="24" w16cid:durableId="1346901525">
     <w:abstractNumId w:val="25"/>
   </w:num>
-  <w:num w:numId="25">
+  <w:num w:numId="25" w16cid:durableId="1864633529">
     <w:abstractNumId w:val="1"/>
   </w:num>
-  <w:num w:numId="26">
+  <w:num w:numId="26" w16cid:durableId="5865400">
     <w:abstractNumId w:val="17"/>
   </w:num>
-  <w:num w:numId="27">
+  <w:num w:numId="27" w16cid:durableId="801534967">
     <w:abstractNumId w:val="14"/>
   </w:num>
-  <w:num w:numId="28">
+  <w:num w:numId="28" w16cid:durableId="1218517741">
     <w:abstractNumId w:val="9"/>
   </w:num>
-  <w:num w:numId="29">
+  <w:num w:numId="29" w16cid:durableId="285359193">
     <w:abstractNumId w:val="29"/>
   </w:num>
-  <w:num w:numId="30">
+  <w:num w:numId="30" w16cid:durableId="309557581">
     <w:abstractNumId w:val="28"/>
   </w:num>
-  <w:num w:numId="31">
+  <w:num w:numId="31" w16cid:durableId="364062845">
     <w:abstractNumId w:val="16"/>
   </w:num>
-  <w:num w:numId="32">
+  <w:num w:numId="32" w16cid:durableId="689332900">
     <w:abstractNumId w:val="19"/>
   </w:num>
-  <w:num w:numId="33">
+  <w:num w:numId="33" w16cid:durableId="796262916">
     <w:abstractNumId w:val="26"/>
   </w:num>
-  <w:num w:numId="34">
+  <w:num w:numId="34" w16cid:durableId="1628924261">
     <w:abstractNumId w:val="26"/>
     <w:lvlOverride w:ilvl="2">
       <w:lvl w:ilvl="2">
@@ -5651,7 +6203,7 @@
       </w:lvl>
     </w:lvlOverride>
   </w:num>
-  <w:num w:numId="35">
+  <w:num w:numId="35" w16cid:durableId="775253466">
     <w:abstractNumId w:val="26"/>
     <w:lvlOverride w:ilvl="2">
       <w:lvl w:ilvl="2">
@@ -5667,7 +6219,7 @@
       </w:lvl>
     </w:lvlOverride>
   </w:num>
-  <w:num w:numId="36">
+  <w:num w:numId="36" w16cid:durableId="1234508843">
     <w:abstractNumId w:val="26"/>
     <w:lvlOverride w:ilvl="2">
       <w:lvl w:ilvl="2">
@@ -5687,7 +6239,7 @@
       </w:lvl>
     </w:lvlOverride>
   </w:num>
-  <w:num w:numId="37">
+  <w:num w:numId="37" w16cid:durableId="1105004223">
     <w:abstractNumId w:val="26"/>
     <w:lvlOverride w:ilvl="2">
       <w:lvl w:ilvl="2">
@@ -5703,7 +6255,7 @@
       </w:lvl>
     </w:lvlOverride>
   </w:num>
-  <w:num w:numId="38">
+  <w:num w:numId="38" w16cid:durableId="64955396">
     <w:abstractNumId w:val="26"/>
     <w:lvlOverride w:ilvl="2">
       <w:lvl w:ilvl="2">
@@ -5723,7 +6275,7 @@
       </w:lvl>
     </w:lvlOverride>
   </w:num>
-  <w:num w:numId="39">
+  <w:num w:numId="39" w16cid:durableId="1825049549">
     <w:abstractNumId w:val="26"/>
     <w:lvlOverride w:ilvl="2">
       <w:lvl w:ilvl="2">
@@ -5739,7 +6291,7 @@
       </w:lvl>
     </w:lvlOverride>
   </w:num>
-  <w:num w:numId="40">
+  <w:num w:numId="40" w16cid:durableId="135076652">
     <w:abstractNumId w:val="26"/>
     <w:lvlOverride w:ilvl="2">
       <w:lvl w:ilvl="2">
@@ -5759,7 +6311,7 @@
       </w:lvl>
     </w:lvlOverride>
   </w:num>
-  <w:num w:numId="41">
+  <w:num w:numId="41" w16cid:durableId="1792624990">
     <w:abstractNumId w:val="26"/>
     <w:lvlOverride w:ilvl="2">
       <w:lvl w:ilvl="2">
@@ -5775,7 +6327,7 @@
       </w:lvl>
     </w:lvlOverride>
   </w:num>
-  <w:num w:numId="42">
+  <w:num w:numId="42" w16cid:durableId="2137291011">
     <w:abstractNumId w:val="26"/>
     <w:lvlOverride w:ilvl="2">
       <w:lvl w:ilvl="2">
@@ -5799,7 +6351,7 @@
 </file>
 
 <file path=word/styles.xml><?xml version="1.0" encoding="utf-8"?>
-<w:styles xmlns:mc="http://schemas.openxmlformats.org/markup-compatibility/2006" xmlns:r="http://schemas.openxmlformats.org/officeDocument/2006/relationships" xmlns:w="http://schemas.openxmlformats.org/wordprocessingml/2006/main" xmlns:w14="http://schemas.microsoft.com/office/word/2010/wordml" xmlns:w15="http://schemas.microsoft.com/office/word/2012/wordml" xmlns:w16cid="http://schemas.microsoft.com/office/word/2016/wordml/cid" xmlns:w16se="http://schemas.microsoft.com/office/word/2015/wordml/symex" mc:Ignorable="w14 w15 w16se w16cid">
+<w:styles xmlns:mc="http://schemas.openxmlformats.org/markup-compatibility/2006" xmlns:r="http://schemas.openxmlformats.org/officeDocument/2006/relationships" xmlns:w="http://schemas.openxmlformats.org/wordprocessingml/2006/main" xmlns:w14="http://schemas.microsoft.com/office/word/2010/wordml" xmlns:w15="http://schemas.microsoft.com/office/word/2012/wordml" xmlns:w16cex="http://schemas.microsoft.com/office/word/2018/wordml/cex" xmlns:w16cid="http://schemas.microsoft.com/office/word/2016/wordml/cid" xmlns:w16="http://schemas.microsoft.com/office/word/2018/wordml" xmlns:w16sdtdh="http://schemas.microsoft.com/office/word/2020/wordml/sdtdatahash" xmlns:w16se="http://schemas.microsoft.com/office/word/2015/wordml/symex" mc:Ignorable="w14 w15 w16se w16cid w16 w16cex w16sdtdh">
   <w:docDefaults>
     <w:rPrDefault>
       <w:rPr>
@@ -5817,7 +6369,7 @@
       </w:pPr>
     </w:pPrDefault>
   </w:docDefaults>
-  <w:latentStyles w:defLockedState="0" w:defUIPriority="99" w:defSemiHidden="0" w:defUnhideWhenUsed="0" w:defQFormat="0" w:count="375">
+  <w:latentStyles w:defLockedState="0" w:defUIPriority="99" w:defSemiHidden="0" w:defUnhideWhenUsed="0" w:defQFormat="0" w:count="376">
     <w:lsdException w:name="Normal" w:uiPriority="0" w:qFormat="1"/>
     <w:lsdException w:name="heading 1" w:uiPriority="9" w:qFormat="1"/>
     <w:lsdException w:name="heading 2" w:semiHidden="1" w:uiPriority="9" w:unhideWhenUsed="1" w:qFormat="1"/>
@@ -6193,6 +6745,7 @@
     <w:lsdException w:name="Smart Hyperlink" w:semiHidden="1" w:unhideWhenUsed="1"/>
     <w:lsdException w:name="Hashtag" w:semiHidden="1" w:unhideWhenUsed="1"/>
     <w:lsdException w:name="Unresolved Mention" w:semiHidden="1" w:unhideWhenUsed="1"/>
+    <w:lsdException w:name="Smart Link" w:semiHidden="1" w:unhideWhenUsed="1"/>
   </w:latentStyles>
   <w:style w:type="paragraph" w:default="1" w:styleId="Normale">
     <w:name w:val="Normal"/>
@@ -6204,6 +6757,7 @@
   <w:style w:type="character" w:default="1" w:styleId="Carpredefinitoparagrafo">
     <w:name w:val="Default Paragraph Font"/>
     <w:uiPriority w:val="1"/>
+    <w:semiHidden/>
     <w:unhideWhenUsed/>
   </w:style>
   <w:style w:type="table" w:default="1" w:styleId="Tabellanormale">

</xml_diff>